<commit_message>
fixing about project document
</commit_message>
<xml_diff>
--- a/About Project.docx
+++ b/About Project.docx
@@ -4,6 +4,109 @@
   <w:body>
     <w:p>
       <w:pPr>
+        <w:jc w:val="center"/>
+        <w:rPr>
+          <w:rFonts w:ascii="Segoe UI" w:hAnsi="Segoe UI" w:cs="Segoe UI"/>
+          <w:b/>
+          <w:sz w:val="36"/>
+          <w:szCs w:val="36"/>
+          <w:u w:val="single"/>
+        </w:rPr>
+      </w:pPr>
+      <w:r>
+        <w:rPr>
+          <w:rFonts w:ascii="Segoe UI" w:hAnsi="Segoe UI" w:cs="Segoe UI"/>
+          <w:b/>
+          <w:sz w:val="36"/>
+          <w:szCs w:val="36"/>
+          <w:u w:val="single"/>
+        </w:rPr>
+        <w:t>Project Title : “Nim-game”</w:t>
+      </w:r>
+    </w:p>
+    <w:p>
+      <w:pPr>
+        <w:rPr>
+          <w:rFonts w:ascii="Segoe UI" w:hAnsi="Segoe UI" w:cs="Segoe UI"/>
+          <w:b/>
+          <w:sz w:val="28"/>
+          <w:szCs w:val="28"/>
+          <w:u w:val="single"/>
+        </w:rPr>
+      </w:pPr>
+      <w:r>
+        <w:rPr>
+          <w:rFonts w:ascii="Segoe UI" w:hAnsi="Segoe UI" w:cs="Segoe UI"/>
+          <w:b/>
+          <w:sz w:val="28"/>
+          <w:szCs w:val="28"/>
+          <w:u w:val="single"/>
+        </w:rPr>
+        <w:t>Creator Details :</w:t>
+      </w:r>
+    </w:p>
+    <w:p>
+      <w:pPr>
+        <w:ind w:left="1701"/>
+        <w:rPr>
+          <w:rFonts w:ascii="Segoe UI" w:hAnsi="Segoe UI" w:cs="Segoe UI"/>
+          <w:sz w:val="18"/>
+          <w:szCs w:val="18"/>
+        </w:rPr>
+      </w:pPr>
+      <w:r>
+        <w:rPr>
+          <w:rFonts w:ascii="Segoe UI" w:hAnsi="Segoe UI" w:cs="Segoe UI"/>
+          <w:sz w:val="18"/>
+          <w:szCs w:val="18"/>
+        </w:rPr>
+        <w:t>Muhammad Zeeshan Sadiq</w:t>
+      </w:r>
+    </w:p>
+    <w:p>
+      <w:pPr>
+        <w:ind w:left="1701"/>
+        <w:rPr>
+          <w:rFonts w:ascii="Segoe UI" w:hAnsi="Segoe UI" w:cs="Segoe UI"/>
+          <w:sz w:val="18"/>
+          <w:szCs w:val="18"/>
+        </w:rPr>
+      </w:pPr>
+      <w:hyperlink r:id="rId5" w:history="1">
+        <w:r>
+          <w:rPr>
+            <w:rStyle w:val="Hyperlink"/>
+            <w:rFonts w:ascii="Segoe UI" w:hAnsi="Segoe UI" w:cs="Segoe UI"/>
+            <w:sz w:val="18"/>
+            <w:szCs w:val="18"/>
+          </w:rPr>
+          <w:t>zeeshansadiq356@gmail.com</w:t>
+        </w:r>
+      </w:hyperlink>
+    </w:p>
+    <w:p>
+      <w:pPr>
+        <w:rPr>
+          <w:rFonts w:ascii="Segoe UI" w:hAnsi="Segoe UI" w:cs="Segoe UI"/>
+          <w:b/>
+          <w:sz w:val="24"/>
+          <w:szCs w:val="24"/>
+          <w:u w:val="single"/>
+        </w:rPr>
+      </w:pPr>
+      <w:r>
+        <w:rPr>
+          <w:rFonts w:ascii="Segoe UI" w:hAnsi="Segoe UI" w:cs="Segoe UI"/>
+          <w:b/>
+          <w:sz w:val="24"/>
+          <w:szCs w:val="24"/>
+          <w:u w:val="single"/>
+        </w:rPr>
+        <w:t>Introduction:</w:t>
+      </w:r>
+    </w:p>
+    <w:p>
+      <w:pPr>
         <w:rPr>
           <w:rFonts w:ascii="Segoe UI" w:hAnsi="Segoe UI" w:cs="Segoe UI"/>
         </w:rPr>
@@ -130,15 +233,7 @@
         <w:rPr>
           <w:rFonts w:ascii="Segoe UI" w:hAnsi="Segoe UI" w:cs="Segoe UI"/>
         </w:rPr>
-        <w:t> Implementing the game in Python allows you to analyze</w:t>
-      </w:r>
-      <w:bookmarkStart w:id="0" w:name="_GoBack"/>
-      <w:bookmarkEnd w:id="0"/>
-      <w:r>
-        <w:rPr>
-          <w:rFonts w:ascii="Segoe UI" w:hAnsi="Segoe UI" w:cs="Segoe UI"/>
-        </w:rPr>
-        <w:t xml:space="preserve"> and compare different strategies for playing the game, which can lead to a deeper understanding of the game's mechanics and optimal play.</w:t>
+        <w:t> Implementing the game in Python allows you to analyze and compare different strategies for playing the game, which can lead to a deeper understanding of the game's mechanics and optimal play.</w:t>
       </w:r>
     </w:p>
     <w:p>
@@ -163,21 +258,7 @@
         <w:rPr>
           <w:rFonts w:ascii="Segoe UI" w:hAnsi="Segoe UI" w:cs="Segoe UI"/>
         </w:rPr>
-        <w:t xml:space="preserve"> By implementing the game in Python, you can develop AI agents that can </w:t>
-      </w:r>
-      <w:proofErr w:type="gramStart"/>
-      <w:r>
-        <w:rPr>
-          <w:rFonts w:ascii="Segoe UI" w:hAnsi="Segoe UI" w:cs="Segoe UI"/>
-        </w:rPr>
-        <w:t>play</w:t>
-      </w:r>
-      <w:proofErr w:type="gramEnd"/>
-      <w:r>
-        <w:rPr>
-          <w:rFonts w:ascii="Segoe UI" w:hAnsi="Segoe UI" w:cs="Segoe UI"/>
-        </w:rPr>
-        <w:t xml:space="preserve"> the game against human opponents, which can help improve the AI's decision-making and strategic thinking capabilities.</w:t>
+        <w:t> By implementing the game in Python, you can develop AI agents that can play the game against human opponents, which can help improve the AI's decision-making and strategic thinking capabilities.</w:t>
       </w:r>
     </w:p>
     <w:p>
@@ -193,24 +274,238 @@
       <w:r>
         <w:rPr>
           <w:rFonts w:ascii="Segoe UI" w:hAnsi="Segoe UI" w:cs="Segoe UI"/>
-          <w:b/>
           <w:bCs/>
         </w:rPr>
-        <w:t>Mathematical Modeling:</w:t>
-      </w:r>
-      <w:r>
-        <w:rPr>
-          <w:rFonts w:ascii="Segoe UI" w:hAnsi="Segoe UI" w:cs="Segoe UI"/>
-        </w:rPr>
-        <w:t> Implementing the game in Python can help model and simulate the game's mathematical structure, which can lead to new insights and discoveries about the game's properties and behavior.</w:t>
-      </w:r>
-    </w:p>
-    <w:p>
-      <w:pPr>
-        <w:rPr>
-          <w:rFonts w:ascii="Segoe UI" w:hAnsi="Segoe UI" w:cs="Segoe UI"/>
-        </w:rPr>
-      </w:pPr>
+        <w:t>Also you can get a deep knowledge of Python programming and AI by using implementing Minmax algorithm, alpha-beta pruning method and many more things like that.</w:t>
+      </w:r>
+    </w:p>
+    <w:p>
+      <w:pPr>
+        <w:rPr>
+          <w:rFonts w:ascii="Segoe UI" w:hAnsi="Segoe UI" w:cs="Segoe UI"/>
+          <w:b/>
+          <w:bCs/>
+          <w:sz w:val="28"/>
+          <w:szCs w:val="28"/>
+          <w:u w:val="single"/>
+        </w:rPr>
+      </w:pPr>
+      <w:r>
+        <w:rPr>
+          <w:rFonts w:ascii="Segoe UI" w:hAnsi="Segoe UI" w:cs="Segoe UI"/>
+          <w:b/>
+          <w:bCs/>
+          <w:sz w:val="28"/>
+          <w:szCs w:val="28"/>
+          <w:u w:val="single"/>
+        </w:rPr>
+        <w:t>Scoring Conditions of the game :</w:t>
+      </w:r>
+    </w:p>
+    <w:p>
+      <w:pPr>
+        <w:ind w:left="360"/>
+        <w:rPr>
+          <w:rFonts w:ascii="Segoe UI" w:hAnsi="Segoe UI" w:cs="Segoe UI"/>
+        </w:rPr>
+      </w:pPr>
+      <w:r>
+        <w:rPr>
+          <w:rFonts w:ascii="Segoe UI" w:hAnsi="Segoe UI" w:cs="Segoe UI"/>
+        </w:rPr>
+        <w:t xml:space="preserve">In both these versions (standard and misere) of the game, the scoring conditions at the end of the game are same , scores are generated according to the no of marbles left at each player’s side. For 1 red-marble left, there will be 2 points and for 1 blue-marble left there will be 3 points. Final score will be the sum of the number of these two marbles. If it’s a tie between human and computer player then there will be zero score for the players. </w:t>
+      </w:r>
+    </w:p>
+    <w:p>
+      <w:pPr>
+        <w:rPr>
+          <w:b/>
+          <w:sz w:val="28"/>
+          <w:szCs w:val="28"/>
+          <w:u w:val="single"/>
+        </w:rPr>
+      </w:pPr>
+      <w:r>
+        <w:rPr>
+          <w:b/>
+          <w:sz w:val="28"/>
+          <w:szCs w:val="28"/>
+          <w:u w:val="single"/>
+        </w:rPr>
+        <w:lastRenderedPageBreak/>
+        <w:t>Implementation of Minmax Algorithm &amp; Alpha-beta Prunning:</w:t>
+      </w:r>
+    </w:p>
+    <w:p>
+      <w:pPr>
+        <w:ind w:left="360"/>
+      </w:pPr>
+      <w:r>
+        <w:t>T</w:t>
+      </w:r>
+      <w:r>
+        <w:t>o implement the MinMax algorithm with Alpha Beta Pruning in the given code, we need</w:t>
+      </w:r>
+      <w:r>
+        <w:t xml:space="preserve"> to make the following changes:</w:t>
+      </w:r>
+    </w:p>
+    <w:p>
+      <w:pPr>
+        <w:pStyle w:val="ListParagraph"/>
+        <w:numPr>
+          <w:ilvl w:val="0"/>
+          <w:numId w:val="2"/>
+        </w:numPr>
+      </w:pPr>
+      <w:r>
+        <w:t>Create a function to evaluate the game state. This function will return a score based on the current state of the game.</w:t>
+      </w:r>
+    </w:p>
+    <w:p>
+      <w:pPr>
+        <w:pStyle w:val="ListParagraph"/>
+        <w:numPr>
+          <w:ilvl w:val="0"/>
+          <w:numId w:val="2"/>
+        </w:numPr>
+      </w:pPr>
+      <w:r>
+        <w:t>Create a function to perform the MinMax algorithm with Alpha Beta Pruning. This function will recursively explore the game tree and return the best move.</w:t>
+      </w:r>
+    </w:p>
+    <w:p>
+      <w:pPr>
+        <w:pStyle w:val="ListParagraph"/>
+        <w:numPr>
+          <w:ilvl w:val="0"/>
+          <w:numId w:val="2"/>
+        </w:numPr>
+      </w:pPr>
+      <w:r>
+        <w:t>Modify the play_game method to use the MinMax algorithm with Alpha Beta Pruning to determine the computer's move.</w:t>
+      </w:r>
+    </w:p>
+    <w:p>
+      <w:pPr>
+        <w:rPr>
+          <w:b/>
+          <w:sz w:val="28"/>
+          <w:szCs w:val="28"/>
+          <w:u w:val="single"/>
+        </w:rPr>
+      </w:pPr>
+      <w:r>
+        <w:rPr>
+          <w:b/>
+          <w:sz w:val="28"/>
+          <w:szCs w:val="28"/>
+          <w:u w:val="single"/>
+        </w:rPr>
+        <w:t>Game over conditions:</w:t>
+      </w:r>
+    </w:p>
+    <w:p>
+      <w:pPr>
+        <w:ind w:left="340"/>
+      </w:pPr>
+      <w:r>
+        <w:t>The game ends under the following conditions:</w:t>
+      </w:r>
+    </w:p>
+    <w:p>
+      <w:pPr>
+        <w:pStyle w:val="ListParagraph"/>
+        <w:numPr>
+          <w:ilvl w:val="0"/>
+          <w:numId w:val="3"/>
+        </w:numPr>
+      </w:pPr>
+      <w:r>
+        <w:t>Standard Version: The game ends when one of the piles is empty. The winner is the player who makes the last move, i.e., the player who removes the last stone from either pile. If both piles are empty at the same time, the game is a tie.</w:t>
+      </w:r>
+    </w:p>
+    <w:p>
+      <w:pPr>
+        <w:pStyle w:val="ListParagraph"/>
+        <w:numPr>
+          <w:ilvl w:val="0"/>
+          <w:numId w:val="3"/>
+        </w:numPr>
+      </w:pPr>
+      <w:r>
+        <w:t>Misere Version: The game ends when one of the piles is empty. The winner is the player who does not make the last move, i.e., the player who does not remove the last stone from either pile.</w:t>
+      </w:r>
+    </w:p>
+    <w:p>
+      <w:pPr>
+        <w:pStyle w:val="ListParagraph"/>
+        <w:numPr>
+          <w:ilvl w:val="0"/>
+          <w:numId w:val="3"/>
+        </w:numPr>
+      </w:pPr>
+      <w:r>
+        <w:t>In both versions, the game ends when one of the piles is empty, but the winner is determined differently.</w:t>
+      </w:r>
+    </w:p>
+    <w:p>
+      <w:pPr>
+        <w:rPr>
+          <w:b/>
+          <w:u w:val="single"/>
+        </w:rPr>
+      </w:pPr>
+      <w:r>
+        <w:rPr>
+          <w:b/>
+          <w:u w:val="single"/>
+        </w:rPr>
+        <w:t>Github Repository link for the projec</w:t>
+      </w:r>
+      <w:bookmarkStart w:id="0" w:name="_GoBack"/>
+      <w:bookmarkEnd w:id="0"/>
+      <w:r>
+        <w:rPr>
+          <w:b/>
+          <w:u w:val="single"/>
+        </w:rPr>
+        <w:t>t :</w:t>
+      </w:r>
+      <w:r>
+        <w:rPr>
+          <w:b/>
+          <w:u w:val="single"/>
+        </w:rPr>
+        <w:t xml:space="preserve"> </w:t>
+      </w:r>
+      <w:r>
+        <w:rPr>
+          <w:b/>
+          <w:u w:val="single"/>
+        </w:rPr>
+        <w:t xml:space="preserve"> </w:t>
+      </w:r>
+      <w:hyperlink r:id="rId6" w:history="1">
+        <w:r>
+          <w:rPr>
+            <w:rStyle w:val="Hyperlink"/>
+          </w:rPr>
+          <w:t>https://github.com/DavidSunderland7/DEP</w:t>
+        </w:r>
+        <w:r>
+          <w:rPr>
+            <w:rStyle w:val="Hyperlink"/>
+          </w:rPr>
+          <w:t>.</w:t>
+        </w:r>
+        <w:r>
+          <w:rPr>
+            <w:rStyle w:val="Hyperlink"/>
+          </w:rPr>
+          <w:t>git</w:t>
+        </w:r>
+      </w:hyperlink>
     </w:p>
     <w:sectPr>
       <w:pgSz w:w="11906" w:h="16838"/>
@@ -225,6 +520,119 @@
 <file path=word/numbering.xml><?xml version="1.0" encoding="utf-8"?>
 <w:numbering xmlns:wpc="http://schemas.microsoft.com/office/word/2010/wordprocessingCanvas" xmlns:mc="http://schemas.openxmlformats.org/markup-compatibility/2006" xmlns:o="urn:schemas-microsoft-com:office:office" xmlns:r="http://schemas.openxmlformats.org/officeDocument/2006/relationships" xmlns:m="http://schemas.openxmlformats.org/officeDocument/2006/math" xmlns:v="urn:schemas-microsoft-com:vml" xmlns:wp14="http://schemas.microsoft.com/office/word/2010/wordprocessingDrawing" xmlns:wp="http://schemas.openxmlformats.org/drawingml/2006/wordprocessingDrawing" xmlns:w10="urn:schemas-microsoft-com:office:word" xmlns:w="http://schemas.openxmlformats.org/wordprocessingml/2006/main" xmlns:w14="http://schemas.microsoft.com/office/word/2010/wordml" xmlns:w15="http://schemas.microsoft.com/office/word/2012/wordml" xmlns:wpg="http://schemas.microsoft.com/office/word/2010/wordprocessingGroup" xmlns:wpi="http://schemas.microsoft.com/office/word/2010/wordprocessingInk" xmlns:wne="http://schemas.microsoft.com/office/word/2006/wordml" xmlns:wps="http://schemas.microsoft.com/office/word/2010/wordprocessingShape" mc:Ignorable="w14 w15 wp14">
   <w:abstractNum w:abstractNumId="0" w15:restartNumberingAfterBreak="0">
+    <w:nsid w:val="2DCE7EBE"/>
+    <w:multiLevelType w:val="hybridMultilevel"/>
+    <w:tmpl w:val="32A2E1DE"/>
+    <w:lvl w:ilvl="0" w:tplc="08090001">
+      <w:start w:val="1"/>
+      <w:numFmt w:val="bullet"/>
+      <w:lvlText w:val=""/>
+      <w:lvlJc w:val="left"/>
+      <w:pPr>
+        <w:ind w:left="1060" w:hanging="360"/>
+      </w:pPr>
+      <w:rPr>
+        <w:rFonts w:ascii="Symbol" w:hAnsi="Symbol" w:hint="default"/>
+      </w:rPr>
+    </w:lvl>
+    <w:lvl w:ilvl="1" w:tplc="08090003" w:tentative="1">
+      <w:start w:val="1"/>
+      <w:numFmt w:val="bullet"/>
+      <w:lvlText w:val="o"/>
+      <w:lvlJc w:val="left"/>
+      <w:pPr>
+        <w:ind w:left="1780" w:hanging="360"/>
+      </w:pPr>
+      <w:rPr>
+        <w:rFonts w:ascii="Courier New" w:hAnsi="Courier New" w:cs="Courier New" w:hint="default"/>
+      </w:rPr>
+    </w:lvl>
+    <w:lvl w:ilvl="2" w:tplc="08090005" w:tentative="1">
+      <w:start w:val="1"/>
+      <w:numFmt w:val="bullet"/>
+      <w:lvlText w:val=""/>
+      <w:lvlJc w:val="left"/>
+      <w:pPr>
+        <w:ind w:left="2500" w:hanging="360"/>
+      </w:pPr>
+      <w:rPr>
+        <w:rFonts w:ascii="Wingdings" w:hAnsi="Wingdings" w:hint="default"/>
+      </w:rPr>
+    </w:lvl>
+    <w:lvl w:ilvl="3" w:tplc="08090001" w:tentative="1">
+      <w:start w:val="1"/>
+      <w:numFmt w:val="bullet"/>
+      <w:lvlText w:val=""/>
+      <w:lvlJc w:val="left"/>
+      <w:pPr>
+        <w:ind w:left="3220" w:hanging="360"/>
+      </w:pPr>
+      <w:rPr>
+        <w:rFonts w:ascii="Symbol" w:hAnsi="Symbol" w:hint="default"/>
+      </w:rPr>
+    </w:lvl>
+    <w:lvl w:ilvl="4" w:tplc="08090003" w:tentative="1">
+      <w:start w:val="1"/>
+      <w:numFmt w:val="bullet"/>
+      <w:lvlText w:val="o"/>
+      <w:lvlJc w:val="left"/>
+      <w:pPr>
+        <w:ind w:left="3940" w:hanging="360"/>
+      </w:pPr>
+      <w:rPr>
+        <w:rFonts w:ascii="Courier New" w:hAnsi="Courier New" w:cs="Courier New" w:hint="default"/>
+      </w:rPr>
+    </w:lvl>
+    <w:lvl w:ilvl="5" w:tplc="08090005" w:tentative="1">
+      <w:start w:val="1"/>
+      <w:numFmt w:val="bullet"/>
+      <w:lvlText w:val=""/>
+      <w:lvlJc w:val="left"/>
+      <w:pPr>
+        <w:ind w:left="4660" w:hanging="360"/>
+      </w:pPr>
+      <w:rPr>
+        <w:rFonts w:ascii="Wingdings" w:hAnsi="Wingdings" w:hint="default"/>
+      </w:rPr>
+    </w:lvl>
+    <w:lvl w:ilvl="6" w:tplc="08090001" w:tentative="1">
+      <w:start w:val="1"/>
+      <w:numFmt w:val="bullet"/>
+      <w:lvlText w:val=""/>
+      <w:lvlJc w:val="left"/>
+      <w:pPr>
+        <w:ind w:left="5380" w:hanging="360"/>
+      </w:pPr>
+      <w:rPr>
+        <w:rFonts w:ascii="Symbol" w:hAnsi="Symbol" w:hint="default"/>
+      </w:rPr>
+    </w:lvl>
+    <w:lvl w:ilvl="7" w:tplc="08090003" w:tentative="1">
+      <w:start w:val="1"/>
+      <w:numFmt w:val="bullet"/>
+      <w:lvlText w:val="o"/>
+      <w:lvlJc w:val="left"/>
+      <w:pPr>
+        <w:ind w:left="6100" w:hanging="360"/>
+      </w:pPr>
+      <w:rPr>
+        <w:rFonts w:ascii="Courier New" w:hAnsi="Courier New" w:cs="Courier New" w:hint="default"/>
+      </w:rPr>
+    </w:lvl>
+    <w:lvl w:ilvl="8" w:tplc="08090005" w:tentative="1">
+      <w:start w:val="1"/>
+      <w:numFmt w:val="bullet"/>
+      <w:lvlText w:val=""/>
+      <w:lvlJc w:val="left"/>
+      <w:pPr>
+        <w:ind w:left="6820" w:hanging="360"/>
+      </w:pPr>
+      <w:rPr>
+        <w:rFonts w:ascii="Wingdings" w:hAnsi="Wingdings" w:hint="default"/>
+      </w:rPr>
+    </w:lvl>
+  </w:abstractNum>
+  <w:abstractNum w:abstractNumId="1" w15:restartNumberingAfterBreak="0">
     <w:nsid w:val="4E3175EC"/>
     <w:multiLevelType w:val="multilevel"/>
     <w:tmpl w:val="4246E1F4"/>
@@ -337,7 +745,126 @@
       </w:pPr>
     </w:lvl>
   </w:abstractNum>
+  <w:abstractNum w:abstractNumId="2" w15:restartNumberingAfterBreak="0">
+    <w:nsid w:val="71EB2446"/>
+    <w:multiLevelType w:val="hybridMultilevel"/>
+    <w:tmpl w:val="700AA514"/>
+    <w:lvl w:ilvl="0" w:tplc="08090001">
+      <w:start w:val="1"/>
+      <w:numFmt w:val="bullet"/>
+      <w:lvlText w:val=""/>
+      <w:lvlJc w:val="left"/>
+      <w:pPr>
+        <w:ind w:left="1080" w:hanging="360"/>
+      </w:pPr>
+      <w:rPr>
+        <w:rFonts w:ascii="Symbol" w:hAnsi="Symbol" w:hint="default"/>
+      </w:rPr>
+    </w:lvl>
+    <w:lvl w:ilvl="1" w:tplc="08090003" w:tentative="1">
+      <w:start w:val="1"/>
+      <w:numFmt w:val="bullet"/>
+      <w:lvlText w:val="o"/>
+      <w:lvlJc w:val="left"/>
+      <w:pPr>
+        <w:ind w:left="1800" w:hanging="360"/>
+      </w:pPr>
+      <w:rPr>
+        <w:rFonts w:ascii="Courier New" w:hAnsi="Courier New" w:cs="Courier New" w:hint="default"/>
+      </w:rPr>
+    </w:lvl>
+    <w:lvl w:ilvl="2" w:tplc="08090005" w:tentative="1">
+      <w:start w:val="1"/>
+      <w:numFmt w:val="bullet"/>
+      <w:lvlText w:val=""/>
+      <w:lvlJc w:val="left"/>
+      <w:pPr>
+        <w:ind w:left="2520" w:hanging="360"/>
+      </w:pPr>
+      <w:rPr>
+        <w:rFonts w:ascii="Wingdings" w:hAnsi="Wingdings" w:hint="default"/>
+      </w:rPr>
+    </w:lvl>
+    <w:lvl w:ilvl="3" w:tplc="08090001" w:tentative="1">
+      <w:start w:val="1"/>
+      <w:numFmt w:val="bullet"/>
+      <w:lvlText w:val=""/>
+      <w:lvlJc w:val="left"/>
+      <w:pPr>
+        <w:ind w:left="3240" w:hanging="360"/>
+      </w:pPr>
+      <w:rPr>
+        <w:rFonts w:ascii="Symbol" w:hAnsi="Symbol" w:hint="default"/>
+      </w:rPr>
+    </w:lvl>
+    <w:lvl w:ilvl="4" w:tplc="08090003" w:tentative="1">
+      <w:start w:val="1"/>
+      <w:numFmt w:val="bullet"/>
+      <w:lvlText w:val="o"/>
+      <w:lvlJc w:val="left"/>
+      <w:pPr>
+        <w:ind w:left="3960" w:hanging="360"/>
+      </w:pPr>
+      <w:rPr>
+        <w:rFonts w:ascii="Courier New" w:hAnsi="Courier New" w:cs="Courier New" w:hint="default"/>
+      </w:rPr>
+    </w:lvl>
+    <w:lvl w:ilvl="5" w:tplc="08090005" w:tentative="1">
+      <w:start w:val="1"/>
+      <w:numFmt w:val="bullet"/>
+      <w:lvlText w:val=""/>
+      <w:lvlJc w:val="left"/>
+      <w:pPr>
+        <w:ind w:left="4680" w:hanging="360"/>
+      </w:pPr>
+      <w:rPr>
+        <w:rFonts w:ascii="Wingdings" w:hAnsi="Wingdings" w:hint="default"/>
+      </w:rPr>
+    </w:lvl>
+    <w:lvl w:ilvl="6" w:tplc="08090001" w:tentative="1">
+      <w:start w:val="1"/>
+      <w:numFmt w:val="bullet"/>
+      <w:lvlText w:val=""/>
+      <w:lvlJc w:val="left"/>
+      <w:pPr>
+        <w:ind w:left="5400" w:hanging="360"/>
+      </w:pPr>
+      <w:rPr>
+        <w:rFonts w:ascii="Symbol" w:hAnsi="Symbol" w:hint="default"/>
+      </w:rPr>
+    </w:lvl>
+    <w:lvl w:ilvl="7" w:tplc="08090003" w:tentative="1">
+      <w:start w:val="1"/>
+      <w:numFmt w:val="bullet"/>
+      <w:lvlText w:val="o"/>
+      <w:lvlJc w:val="left"/>
+      <w:pPr>
+        <w:ind w:left="6120" w:hanging="360"/>
+      </w:pPr>
+      <w:rPr>
+        <w:rFonts w:ascii="Courier New" w:hAnsi="Courier New" w:cs="Courier New" w:hint="default"/>
+      </w:rPr>
+    </w:lvl>
+    <w:lvl w:ilvl="8" w:tplc="08090005" w:tentative="1">
+      <w:start w:val="1"/>
+      <w:numFmt w:val="bullet"/>
+      <w:lvlText w:val=""/>
+      <w:lvlJc w:val="left"/>
+      <w:pPr>
+        <w:ind w:left="6840" w:hanging="360"/>
+      </w:pPr>
+      <w:rPr>
+        <w:rFonts w:ascii="Wingdings" w:hAnsi="Wingdings" w:hint="default"/>
+      </w:rPr>
+    </w:lvl>
+  </w:abstractNum>
   <w:num w:numId="1">
+    <w:abstractNumId w:val="1"/>
+  </w:num>
+  <w:num w:numId="2">
+    <w:abstractNumId w:val="2"/>
+  </w:num>
+  <w:num w:numId="3">
     <w:abstractNumId w:val="0"/>
   </w:num>
 </w:numbering>
@@ -763,6 +1290,40 @@
     <w:semiHidden/>
     <w:unhideWhenUsed/>
   </w:style>
+  <w:style w:type="character" w:styleId="Hyperlink">
+    <w:name w:val="Hyperlink"/>
+    <w:basedOn w:val="DefaultParagraphFont"/>
+    <w:uiPriority w:val="99"/>
+    <w:unhideWhenUsed/>
+    <w:rsid w:val="005E22BD"/>
+    <w:rPr>
+      <w:color w:val="0563C1" w:themeColor="hyperlink"/>
+      <w:u w:val="single"/>
+    </w:rPr>
+  </w:style>
+  <w:style w:type="paragraph" w:styleId="ListParagraph">
+    <w:name w:val="List Paragraph"/>
+    <w:basedOn w:val="Normal"/>
+    <w:uiPriority w:val="34"/>
+    <w:qFormat/>
+    <w:rsid w:val="00461B24"/>
+    <w:pPr>
+      <w:ind w:left="720"/>
+      <w:contextualSpacing/>
+    </w:pPr>
+  </w:style>
+  <w:style w:type="character" w:styleId="FollowedHyperlink">
+    <w:name w:val="FollowedHyperlink"/>
+    <w:basedOn w:val="DefaultParagraphFont"/>
+    <w:uiPriority w:val="99"/>
+    <w:semiHidden/>
+    <w:unhideWhenUsed/>
+    <w:rsid w:val="0024502B"/>
+    <w:rPr>
+      <w:color w:val="954F72" w:themeColor="followedHyperlink"/>
+      <w:u w:val="single"/>
+    </w:rPr>
+  </w:style>
 </w:styles>
 </file>
 

</xml_diff>